<commit_message>
exercise 3 task3 and report
</commit_message>
<xml_diff>
--- a/DPA/Reports/Report3.docx
+++ b/DPA/Reports/Report3.docx
@@ -212,16 +212,6 @@
         <w:jc w:val="both"/>
         <w:rPr>
           <w:rFonts w:asciiTheme="minorHAnsi" w:hAnsiTheme="minorHAnsi" w:cstheme="minorHAnsi"/>
-          <w:lang w:val="en-US"/>
-        </w:rPr>
-      </w:pPr>
-    </w:p>
-    <w:p>
-      <w:pPr>
-        <w:pStyle w:val="NormalWeb"/>
-        <w:jc w:val="both"/>
-        <w:rPr>
-          <w:rFonts w:asciiTheme="minorHAnsi" w:hAnsiTheme="minorHAnsi" w:cstheme="minorHAnsi"/>
           <w:b/>
           <w:bCs/>
           <w:lang w:val="en-US"/>
@@ -234,6 +224,764 @@
           <w:bCs/>
           <w:lang w:val="en-US"/>
         </w:rPr>
+        <w:t>Problem 3</w:t>
+      </w:r>
+    </w:p>
+    <w:p>
+      <w:pPr>
+        <w:pStyle w:val="NormalWeb"/>
+        <w:numPr>
+          <w:ilvl w:val="0"/>
+          <w:numId w:val="16"/>
+        </w:numPr>
+        <w:rPr>
+          <w:rFonts w:asciiTheme="minorHAnsi" w:hAnsiTheme="minorHAnsi" w:cstheme="minorHAnsi"/>
+          <w:b/>
+          <w:bCs/>
+          <w:lang w:val="en-US"/>
+        </w:rPr>
+      </w:pPr>
+      <w:r>
+        <w:rPr>
+          <w:rFonts w:asciiTheme="minorHAnsi" w:hAnsiTheme="minorHAnsi" w:cstheme="minorHAnsi"/>
+          <w:b/>
+          <w:bCs/>
+          <w:lang w:val="en-US"/>
+        </w:rPr>
+        <w:t xml:space="preserve">For the two parallel loops in BucketSortPRAM, state for both arrays A and B whether there is concurrent or exclusive read/write access to their elements. </w:t>
+      </w:r>
+    </w:p>
+    <w:p>
+      <w:pPr>
+        <w:pStyle w:val="NormalWeb"/>
+        <w:rPr>
+          <w:rFonts w:asciiTheme="minorHAnsi" w:hAnsiTheme="minorHAnsi" w:cstheme="minorHAnsi"/>
+          <w:lang w:val="en-US"/>
+        </w:rPr>
+      </w:pPr>
+      <w:r>
+        <w:rPr>
+          <w:rFonts w:asciiTheme="minorHAnsi" w:hAnsiTheme="minorHAnsi" w:cstheme="minorHAnsi"/>
+          <w:lang w:val="en-US"/>
+        </w:rPr>
+        <w:t>For the first parallel loop where insert function is called:</w:t>
+      </w:r>
+    </w:p>
+    <w:p>
+      <w:pPr>
+        <w:pStyle w:val="NormalWeb"/>
+        <w:numPr>
+          <w:ilvl w:val="0"/>
+          <w:numId w:val="17"/>
+        </w:numPr>
+        <w:rPr>
+          <w:rFonts w:asciiTheme="minorHAnsi" w:hAnsiTheme="minorHAnsi" w:cstheme="minorHAnsi"/>
+          <w:lang w:val="en-US"/>
+        </w:rPr>
+      </w:pPr>
+      <w:r>
+        <w:rPr>
+          <w:rFonts w:asciiTheme="minorHAnsi" w:hAnsiTheme="minorHAnsi" w:cstheme="minorHAnsi"/>
+          <w:lang w:val="en-US"/>
+        </w:rPr>
+        <w:t>Each processor reads the value A[</w:t>
+      </w:r>
+      <w:proofErr w:type="spellStart"/>
+      <w:r>
+        <w:rPr>
+          <w:rFonts w:asciiTheme="minorHAnsi" w:hAnsiTheme="minorHAnsi" w:cstheme="minorHAnsi"/>
+          <w:lang w:val="en-US"/>
+        </w:rPr>
+        <w:t>i</w:t>
+      </w:r>
+      <w:proofErr w:type="spellEnd"/>
+      <w:r>
+        <w:rPr>
+          <w:rFonts w:asciiTheme="minorHAnsi" w:hAnsiTheme="minorHAnsi" w:cstheme="minorHAnsi"/>
+          <w:lang w:val="en-US"/>
+        </w:rPr>
+        <w:t>] to determine its index and the bucket it corresponds to B[index(A[</w:t>
+      </w:r>
+      <w:proofErr w:type="spellStart"/>
+      <w:r>
+        <w:rPr>
+          <w:rFonts w:asciiTheme="minorHAnsi" w:hAnsiTheme="minorHAnsi" w:cstheme="minorHAnsi"/>
+          <w:lang w:val="en-US"/>
+        </w:rPr>
+        <w:t>i</w:t>
+      </w:r>
+      <w:proofErr w:type="spellEnd"/>
+      <w:r>
+        <w:rPr>
+          <w:rFonts w:asciiTheme="minorHAnsi" w:hAnsiTheme="minorHAnsi" w:cstheme="minorHAnsi"/>
+          <w:lang w:val="en-US"/>
+        </w:rPr>
+        <w:t xml:space="preserve">])]. -&gt; </w:t>
+      </w:r>
+      <w:r>
+        <w:rPr>
+          <w:rFonts w:asciiTheme="minorHAnsi" w:hAnsiTheme="minorHAnsi" w:cstheme="minorHAnsi"/>
+          <w:highlight w:val="yellow"/>
+          <w:lang w:val="en-US"/>
+        </w:rPr>
+        <w:t>Concurrent read</w:t>
+      </w:r>
+    </w:p>
+    <w:p>
+      <w:pPr>
+        <w:pStyle w:val="NormalWeb"/>
+        <w:numPr>
+          <w:ilvl w:val="0"/>
+          <w:numId w:val="17"/>
+        </w:numPr>
+        <w:rPr>
+          <w:rFonts w:asciiTheme="minorHAnsi" w:hAnsiTheme="minorHAnsi" w:cstheme="minorHAnsi"/>
+          <w:lang w:val="en-US"/>
+        </w:rPr>
+      </w:pPr>
+      <w:r>
+        <w:rPr>
+          <w:rFonts w:asciiTheme="minorHAnsi" w:hAnsiTheme="minorHAnsi" w:cstheme="minorHAnsi"/>
+          <w:lang w:val="en-US"/>
+        </w:rPr>
+        <w:t>Each processor writes the value A[</w:t>
+      </w:r>
+      <w:proofErr w:type="spellStart"/>
+      <w:r>
+        <w:rPr>
+          <w:rFonts w:asciiTheme="minorHAnsi" w:hAnsiTheme="minorHAnsi" w:cstheme="minorHAnsi"/>
+          <w:lang w:val="en-US"/>
+        </w:rPr>
+        <w:t>i</w:t>
+      </w:r>
+      <w:proofErr w:type="spellEnd"/>
+      <w:r>
+        <w:rPr>
+          <w:rFonts w:asciiTheme="minorHAnsi" w:hAnsiTheme="minorHAnsi" w:cstheme="minorHAnsi"/>
+          <w:lang w:val="en-US"/>
+        </w:rPr>
+        <w:t xml:space="preserve">] into the corresponding bucket </w:t>
+      </w:r>
+      <w:r>
+        <w:rPr>
+          <w:rFonts w:asciiTheme="minorHAnsi" w:hAnsiTheme="minorHAnsi" w:cstheme="minorHAnsi"/>
+          <w:lang w:val="en-US"/>
+        </w:rPr>
+        <w:t>B[index(A[</w:t>
+      </w:r>
+      <w:proofErr w:type="spellStart"/>
+      <w:r>
+        <w:rPr>
+          <w:rFonts w:asciiTheme="minorHAnsi" w:hAnsiTheme="minorHAnsi" w:cstheme="minorHAnsi"/>
+          <w:lang w:val="en-US"/>
+        </w:rPr>
+        <w:t>i</w:t>
+      </w:r>
+      <w:proofErr w:type="spellEnd"/>
+      <w:r>
+        <w:rPr>
+          <w:rFonts w:asciiTheme="minorHAnsi" w:hAnsiTheme="minorHAnsi" w:cstheme="minorHAnsi"/>
+          <w:lang w:val="en-US"/>
+        </w:rPr>
+        <w:t>])]</w:t>
+      </w:r>
+      <w:r>
+        <w:rPr>
+          <w:rFonts w:asciiTheme="minorHAnsi" w:hAnsiTheme="minorHAnsi" w:cstheme="minorHAnsi"/>
+          <w:lang w:val="en-US"/>
+        </w:rPr>
+        <w:t>, writing into the same bucket concurrently is not allowed as it may lead to inconsistency</w:t>
+      </w:r>
+      <w:r>
+        <w:rPr>
+          <w:rFonts w:asciiTheme="minorHAnsi" w:hAnsiTheme="minorHAnsi" w:cstheme="minorHAnsi"/>
+          <w:lang w:val="en-US"/>
+        </w:rPr>
+        <w:t>.</w:t>
+      </w:r>
+      <w:r>
+        <w:rPr>
+          <w:rFonts w:asciiTheme="minorHAnsi" w:hAnsiTheme="minorHAnsi" w:cstheme="minorHAnsi"/>
+          <w:lang w:val="en-US"/>
+        </w:rPr>
+        <w:t xml:space="preserve"> -&gt; </w:t>
+      </w:r>
+      <w:r>
+        <w:rPr>
+          <w:rFonts w:asciiTheme="minorHAnsi" w:hAnsiTheme="minorHAnsi" w:cstheme="minorHAnsi"/>
+          <w:highlight w:val="yellow"/>
+          <w:lang w:val="en-US"/>
+        </w:rPr>
+        <w:t>Exclusive write</w:t>
+      </w:r>
+    </w:p>
+    <w:p>
+      <w:pPr>
+        <w:pStyle w:val="NormalWeb"/>
+        <w:rPr>
+          <w:rFonts w:asciiTheme="minorHAnsi" w:hAnsiTheme="minorHAnsi" w:cstheme="minorHAnsi"/>
+          <w:lang w:val="en-US"/>
+        </w:rPr>
+      </w:pPr>
+      <w:r>
+        <w:rPr>
+          <w:rFonts w:asciiTheme="minorHAnsi" w:hAnsiTheme="minorHAnsi" w:cstheme="minorHAnsi"/>
+          <w:lang w:val="en-US"/>
+        </w:rPr>
+        <w:t xml:space="preserve">For the second parallel loop </w:t>
+      </w:r>
+      <w:r>
+        <w:rPr>
+          <w:rFonts w:asciiTheme="minorHAnsi" w:hAnsiTheme="minorHAnsi" w:cstheme="minorHAnsi"/>
+          <w:lang w:val="en-US"/>
+        </w:rPr>
+        <w:t xml:space="preserve">where the </w:t>
+      </w:r>
+      <w:proofErr w:type="spellStart"/>
+      <w:r>
+        <w:rPr>
+          <w:rFonts w:asciiTheme="minorHAnsi" w:hAnsiTheme="minorHAnsi" w:cstheme="minorHAnsi"/>
+          <w:lang w:val="en-US"/>
+        </w:rPr>
+        <w:t>BubbleSort</w:t>
+      </w:r>
+      <w:proofErr w:type="spellEnd"/>
+      <w:r>
+        <w:rPr>
+          <w:rFonts w:asciiTheme="minorHAnsi" w:hAnsiTheme="minorHAnsi" w:cstheme="minorHAnsi"/>
+          <w:lang w:val="en-US"/>
+        </w:rPr>
+        <w:t xml:space="preserve"> function is called:</w:t>
+      </w:r>
+    </w:p>
+    <w:p>
+      <w:pPr>
+        <w:pStyle w:val="NormalWeb"/>
+        <w:numPr>
+          <w:ilvl w:val="0"/>
+          <w:numId w:val="17"/>
+        </w:numPr>
+        <w:rPr>
+          <w:rFonts w:asciiTheme="minorHAnsi" w:hAnsiTheme="minorHAnsi" w:cstheme="minorHAnsi"/>
+          <w:lang w:val="en-US"/>
+        </w:rPr>
+      </w:pPr>
+      <w:r>
+        <w:rPr>
+          <w:rFonts w:asciiTheme="minorHAnsi" w:hAnsiTheme="minorHAnsi" w:cstheme="minorHAnsi"/>
+          <w:lang w:val="en-US"/>
+        </w:rPr>
+        <w:t>Each processor reads the elements of the bucket it is assigned B[</w:t>
+      </w:r>
+      <w:proofErr w:type="spellStart"/>
+      <w:r>
+        <w:rPr>
+          <w:rFonts w:asciiTheme="minorHAnsi" w:hAnsiTheme="minorHAnsi" w:cstheme="minorHAnsi"/>
+          <w:lang w:val="en-US"/>
+        </w:rPr>
+        <w:t>i</w:t>
+      </w:r>
+      <w:proofErr w:type="spellEnd"/>
+      <w:r>
+        <w:rPr>
+          <w:rFonts w:asciiTheme="minorHAnsi" w:hAnsiTheme="minorHAnsi" w:cstheme="minorHAnsi"/>
+          <w:lang w:val="en-US"/>
+        </w:rPr>
+        <w:t xml:space="preserve">]. -&gt; </w:t>
+      </w:r>
+      <w:r>
+        <w:rPr>
+          <w:rFonts w:asciiTheme="minorHAnsi" w:hAnsiTheme="minorHAnsi" w:cstheme="minorHAnsi"/>
+          <w:highlight w:val="yellow"/>
+          <w:lang w:val="en-US"/>
+        </w:rPr>
+        <w:t>Concurrent read</w:t>
+      </w:r>
+    </w:p>
+    <w:p>
+      <w:pPr>
+        <w:pStyle w:val="NormalWeb"/>
+        <w:numPr>
+          <w:ilvl w:val="0"/>
+          <w:numId w:val="17"/>
+        </w:numPr>
+        <w:rPr>
+          <w:rFonts w:asciiTheme="minorHAnsi" w:hAnsiTheme="minorHAnsi" w:cstheme="minorHAnsi"/>
+          <w:lang w:val="en-US"/>
+        </w:rPr>
+      </w:pPr>
+      <w:r>
+        <w:rPr>
+          <w:rFonts w:asciiTheme="minorHAnsi" w:hAnsiTheme="minorHAnsi" w:cstheme="minorHAnsi"/>
+          <w:lang w:val="en-US"/>
+        </w:rPr>
+        <w:t>Each processor writes the sorted elements back to the bucket it is assigned</w:t>
+      </w:r>
+      <w:r>
+        <w:rPr>
+          <w:rFonts w:asciiTheme="minorHAnsi" w:hAnsiTheme="minorHAnsi" w:cstheme="minorHAnsi"/>
+          <w:lang w:val="en-US"/>
+        </w:rPr>
+        <w:t xml:space="preserve"> B[</w:t>
+      </w:r>
+      <w:proofErr w:type="spellStart"/>
+      <w:r>
+        <w:rPr>
+          <w:rFonts w:asciiTheme="minorHAnsi" w:hAnsiTheme="minorHAnsi" w:cstheme="minorHAnsi"/>
+          <w:lang w:val="en-US"/>
+        </w:rPr>
+        <w:t>i</w:t>
+      </w:r>
+      <w:proofErr w:type="spellEnd"/>
+      <w:r>
+        <w:rPr>
+          <w:rFonts w:asciiTheme="minorHAnsi" w:hAnsiTheme="minorHAnsi" w:cstheme="minorHAnsi"/>
+          <w:lang w:val="en-US"/>
+        </w:rPr>
+        <w:t xml:space="preserve">], this there is no concurrent writing to the same bucket. -&gt; </w:t>
+      </w:r>
+      <w:r>
+        <w:rPr>
+          <w:rFonts w:asciiTheme="minorHAnsi" w:hAnsiTheme="minorHAnsi" w:cstheme="minorHAnsi"/>
+          <w:highlight w:val="yellow"/>
+          <w:lang w:val="en-US"/>
+        </w:rPr>
+        <w:t>Exclusive write</w:t>
+      </w:r>
+    </w:p>
+    <w:p>
+      <w:pPr>
+        <w:pStyle w:val="NormalWeb"/>
+        <w:rPr>
+          <w:rFonts w:asciiTheme="minorHAnsi" w:hAnsiTheme="minorHAnsi" w:cstheme="minorHAnsi"/>
+          <w:lang w:val="en-US"/>
+        </w:rPr>
+      </w:pPr>
+    </w:p>
+    <w:p>
+      <w:pPr>
+        <w:pStyle w:val="NormalWeb"/>
+        <w:numPr>
+          <w:ilvl w:val="0"/>
+          <w:numId w:val="16"/>
+        </w:numPr>
+        <w:rPr>
+          <w:rFonts w:asciiTheme="minorHAnsi" w:hAnsiTheme="minorHAnsi" w:cstheme="minorHAnsi"/>
+          <w:b/>
+          <w:bCs/>
+          <w:lang w:val="en-US"/>
+        </w:rPr>
+      </w:pPr>
+      <w:r>
+        <w:rPr>
+          <w:rFonts w:asciiTheme="minorHAnsi" w:hAnsiTheme="minorHAnsi" w:cstheme="minorHAnsi"/>
+          <w:b/>
+          <w:bCs/>
+          <w:lang w:val="en-US"/>
+        </w:rPr>
+        <w:t xml:space="preserve">Implement a parallel version of copy in an EREW PRAM model. </w:t>
+      </w:r>
+    </w:p>
+    <w:p>
+      <w:pPr>
+        <w:pStyle w:val="NormalWeb"/>
+        <w:rPr>
+          <w:rFonts w:asciiTheme="majorHAnsi" w:hAnsiTheme="majorHAnsi" w:cstheme="majorHAnsi"/>
+          <w:lang w:val="en-US"/>
+        </w:rPr>
+      </w:pPr>
+      <w:proofErr w:type="spellStart"/>
+      <w:r>
+        <w:rPr>
+          <w:rFonts w:asciiTheme="majorHAnsi" w:hAnsiTheme="majorHAnsi" w:cstheme="majorHAnsi"/>
+          <w:lang w:val="en-US"/>
+        </w:rPr>
+        <w:t>p</w:t>
+      </w:r>
+      <w:r>
+        <w:rPr>
+          <w:rFonts w:asciiTheme="majorHAnsi" w:hAnsiTheme="majorHAnsi" w:cstheme="majorHAnsi"/>
+          <w:lang w:val="en-US"/>
+        </w:rPr>
+        <w:t>arallel_</w:t>
+      </w:r>
+      <w:proofErr w:type="gramStart"/>
+      <w:r>
+        <w:rPr>
+          <w:rFonts w:asciiTheme="majorHAnsi" w:hAnsiTheme="majorHAnsi" w:cstheme="majorHAnsi"/>
+          <w:lang w:val="en-US"/>
+        </w:rPr>
+        <w:t>copy</w:t>
+      </w:r>
+      <w:proofErr w:type="spellEnd"/>
+      <w:r>
+        <w:rPr>
+          <w:rFonts w:asciiTheme="majorHAnsi" w:hAnsiTheme="majorHAnsi" w:cstheme="majorHAnsi"/>
+          <w:lang w:val="en-US"/>
+        </w:rPr>
+        <w:t>(</w:t>
+      </w:r>
+      <w:proofErr w:type="gramEnd"/>
+      <w:r>
+        <w:rPr>
+          <w:rFonts w:asciiTheme="majorHAnsi" w:hAnsiTheme="majorHAnsi" w:cstheme="majorHAnsi"/>
+          <w:lang w:val="en-US"/>
+        </w:rPr>
+        <w:t>A: Array[1,…,n], B: Array[1,…,</w:t>
+      </w:r>
+      <w:proofErr w:type="spellStart"/>
+      <w:r>
+        <w:rPr>
+          <w:rFonts w:asciiTheme="majorHAnsi" w:hAnsiTheme="majorHAnsi" w:cstheme="majorHAnsi"/>
+          <w:lang w:val="en-US"/>
+        </w:rPr>
+        <w:t>n</w:t>
+      </w:r>
+      <w:r>
+        <w:rPr>
+          <w:rFonts w:asciiTheme="majorHAnsi" w:hAnsiTheme="majorHAnsi" w:cstheme="majorHAnsi"/>
+          <w:lang w:val="en-US"/>
+        </w:rPr>
+        <w:t>b</w:t>
+      </w:r>
+      <w:proofErr w:type="spellEnd"/>
+      <w:r>
+        <w:rPr>
+          <w:rFonts w:asciiTheme="majorHAnsi" w:hAnsiTheme="majorHAnsi" w:cstheme="majorHAnsi"/>
+          <w:lang w:val="en-US"/>
+        </w:rPr>
+        <w:t>]):</w:t>
+      </w:r>
+    </w:p>
+    <w:p>
+      <w:pPr>
+        <w:pStyle w:val="NormalWeb"/>
+        <w:ind w:firstLine="720"/>
+        <w:rPr>
+          <w:rFonts w:asciiTheme="majorHAnsi" w:hAnsiTheme="majorHAnsi" w:cstheme="majorHAnsi"/>
+          <w:lang w:val="en-US"/>
+        </w:rPr>
+      </w:pPr>
+      <w:proofErr w:type="spellStart"/>
+      <w:proofErr w:type="gramStart"/>
+      <w:r>
+        <w:rPr>
+          <w:rFonts w:asciiTheme="majorHAnsi" w:hAnsiTheme="majorHAnsi" w:cstheme="majorHAnsi"/>
+          <w:lang w:val="en-US"/>
+        </w:rPr>
+        <w:t>pfill</w:t>
+      </w:r>
+      <w:proofErr w:type="spellEnd"/>
+      <w:r>
+        <w:rPr>
+          <w:rFonts w:asciiTheme="majorHAnsi" w:hAnsiTheme="majorHAnsi" w:cstheme="majorHAnsi"/>
+          <w:lang w:val="en-US"/>
+        </w:rPr>
+        <w:t>(</w:t>
+      </w:r>
+      <w:proofErr w:type="gramEnd"/>
+      <w:r>
+        <w:rPr>
+          <w:rFonts w:asciiTheme="majorHAnsi" w:hAnsiTheme="majorHAnsi" w:cstheme="majorHAnsi"/>
+          <w:lang w:val="en-US"/>
+        </w:rPr>
+        <w:t>A, 0) // Initialize array A with 0 values using n/2 processors</w:t>
+      </w:r>
+    </w:p>
+    <w:p>
+      <w:pPr>
+        <w:pStyle w:val="NormalWeb"/>
+        <w:ind w:firstLine="720"/>
+        <w:rPr>
+          <w:rFonts w:asciiTheme="majorHAnsi" w:hAnsiTheme="majorHAnsi" w:cstheme="majorHAnsi"/>
+          <w:lang w:val="en-US"/>
+        </w:rPr>
+      </w:pPr>
+      <w:r>
+        <w:rPr>
+          <w:rFonts w:asciiTheme="majorHAnsi" w:hAnsiTheme="majorHAnsi" w:cstheme="majorHAnsi"/>
+          <w:lang w:val="en-US"/>
+        </w:rPr>
+        <w:t>prefix_sum = pPrefAdd(B) // Compute the prefix sum of array B using n/2 processors</w:t>
+      </w:r>
+    </w:p>
+    <w:p>
+      <w:pPr>
+        <w:pStyle w:val="NormalWeb"/>
+        <w:ind w:firstLine="720"/>
+        <w:rPr>
+          <w:rFonts w:asciiTheme="majorHAnsi" w:hAnsiTheme="majorHAnsi" w:cstheme="majorHAnsi"/>
+          <w:lang w:val="en-US"/>
+        </w:rPr>
+      </w:pPr>
+      <w:r>
+        <w:rPr>
+          <w:rFonts w:asciiTheme="majorHAnsi" w:hAnsiTheme="majorHAnsi" w:cstheme="majorHAnsi"/>
+          <w:lang w:val="en-US"/>
+        </w:rPr>
+        <w:t xml:space="preserve">for i = 1 to </w:t>
+      </w:r>
+      <w:proofErr w:type="spellStart"/>
+      <w:r>
+        <w:rPr>
+          <w:rFonts w:asciiTheme="majorHAnsi" w:hAnsiTheme="majorHAnsi" w:cstheme="majorHAnsi"/>
+          <w:lang w:val="en-US"/>
+        </w:rPr>
+        <w:t>len</w:t>
+      </w:r>
+      <w:proofErr w:type="spellEnd"/>
+      <w:r>
+        <w:rPr>
+          <w:rFonts w:asciiTheme="majorHAnsi" w:hAnsiTheme="majorHAnsi" w:cstheme="majorHAnsi"/>
+          <w:lang w:val="en-US"/>
+        </w:rPr>
+        <w:t>(</w:t>
+      </w:r>
+      <w:r>
+        <w:rPr>
+          <w:rFonts w:asciiTheme="majorHAnsi" w:hAnsiTheme="majorHAnsi" w:cstheme="majorHAnsi"/>
+          <w:lang w:val="en-US"/>
+        </w:rPr>
+        <w:t>A</w:t>
+      </w:r>
+      <w:r>
+        <w:rPr>
+          <w:rFonts w:asciiTheme="majorHAnsi" w:hAnsiTheme="majorHAnsi" w:cstheme="majorHAnsi"/>
+          <w:lang w:val="en-US"/>
+        </w:rPr>
+        <w:t>)</w:t>
+      </w:r>
+      <w:r>
+        <w:rPr>
+          <w:rFonts w:asciiTheme="majorHAnsi" w:hAnsiTheme="majorHAnsi" w:cstheme="majorHAnsi"/>
+          <w:lang w:val="en-US"/>
+        </w:rPr>
+        <w:t xml:space="preserve"> in parallel do </w:t>
+      </w:r>
+    </w:p>
+    <w:p>
+      <w:pPr>
+        <w:pStyle w:val="NormalWeb"/>
+        <w:ind w:left="1440"/>
+        <w:rPr>
+          <w:rFonts w:asciiTheme="majorHAnsi" w:hAnsiTheme="majorHAnsi" w:cstheme="majorHAnsi"/>
+          <w:lang w:val="en-US"/>
+        </w:rPr>
+      </w:pPr>
+      <w:proofErr w:type="spellStart"/>
+      <w:r>
+        <w:rPr>
+          <w:rFonts w:asciiTheme="majorHAnsi" w:hAnsiTheme="majorHAnsi" w:cstheme="majorHAnsi"/>
+          <w:lang w:val="en-US"/>
+        </w:rPr>
+        <w:t>dest</w:t>
+      </w:r>
+      <w:proofErr w:type="spellEnd"/>
+      <w:r>
+        <w:rPr>
+          <w:rFonts w:asciiTheme="majorHAnsi" w:hAnsiTheme="majorHAnsi" w:cstheme="majorHAnsi"/>
+          <w:lang w:val="en-US"/>
+        </w:rPr>
+        <w:t xml:space="preserve"> = </w:t>
+      </w:r>
+      <w:proofErr w:type="spellStart"/>
+      <w:r>
+        <w:rPr>
+          <w:rFonts w:asciiTheme="majorHAnsi" w:hAnsiTheme="majorHAnsi" w:cstheme="majorHAnsi"/>
+          <w:lang w:val="en-US"/>
+        </w:rPr>
+        <w:t>prefix_sum</w:t>
+      </w:r>
+      <w:proofErr w:type="spellEnd"/>
+      <w:r>
+        <w:rPr>
+          <w:rFonts w:asciiTheme="majorHAnsi" w:hAnsiTheme="majorHAnsi" w:cstheme="majorHAnsi"/>
+          <w:lang w:val="en-US"/>
+        </w:rPr>
+        <w:t>[</w:t>
+      </w:r>
+      <w:proofErr w:type="spellStart"/>
+      <w:r>
+        <w:rPr>
+          <w:rFonts w:asciiTheme="majorHAnsi" w:hAnsiTheme="majorHAnsi" w:cstheme="majorHAnsi"/>
+          <w:lang w:val="en-US"/>
+        </w:rPr>
+        <w:t>i</w:t>
+      </w:r>
+      <w:proofErr w:type="spellEnd"/>
+      <w:r>
+        <w:rPr>
+          <w:rFonts w:asciiTheme="majorHAnsi" w:hAnsiTheme="majorHAnsi" w:cstheme="majorHAnsi"/>
+          <w:lang w:val="en-US"/>
+        </w:rPr>
+        <w:t xml:space="preserve">] // Destination index for the element in array B </w:t>
+      </w:r>
+    </w:p>
+    <w:p>
+      <w:pPr>
+        <w:pStyle w:val="NormalWeb"/>
+        <w:ind w:left="1440"/>
+        <w:rPr>
+          <w:rFonts w:asciiTheme="majorHAnsi" w:hAnsiTheme="majorHAnsi" w:cstheme="majorHAnsi"/>
+          <w:lang w:val="en-US"/>
+        </w:rPr>
+      </w:pPr>
+      <w:r>
+        <w:rPr>
+          <w:rFonts w:asciiTheme="majorHAnsi" w:hAnsiTheme="majorHAnsi" w:cstheme="majorHAnsi"/>
+          <w:lang w:val="en-US"/>
+        </w:rPr>
+        <w:t>A[</w:t>
+      </w:r>
+      <w:proofErr w:type="spellStart"/>
+      <w:r>
+        <w:rPr>
+          <w:rFonts w:asciiTheme="majorHAnsi" w:hAnsiTheme="majorHAnsi" w:cstheme="majorHAnsi"/>
+          <w:lang w:val="en-US"/>
+        </w:rPr>
+        <w:t>dest</w:t>
+      </w:r>
+      <w:proofErr w:type="spellEnd"/>
+      <w:r>
+        <w:rPr>
+          <w:rFonts w:asciiTheme="majorHAnsi" w:hAnsiTheme="majorHAnsi" w:cstheme="majorHAnsi"/>
+          <w:lang w:val="en-US"/>
+        </w:rPr>
+        <w:t>] = B[</w:t>
+      </w:r>
+      <w:proofErr w:type="spellStart"/>
+      <w:r>
+        <w:rPr>
+          <w:rFonts w:asciiTheme="majorHAnsi" w:hAnsiTheme="majorHAnsi" w:cstheme="majorHAnsi"/>
+          <w:lang w:val="en-US"/>
+        </w:rPr>
+        <w:t>i</w:t>
+      </w:r>
+      <w:proofErr w:type="spellEnd"/>
+      <w:r>
+        <w:rPr>
+          <w:rFonts w:asciiTheme="majorHAnsi" w:hAnsiTheme="majorHAnsi" w:cstheme="majorHAnsi"/>
+          <w:lang w:val="en-US"/>
+        </w:rPr>
+        <w:t>] // Copy element from array B to array A at the appropriate index</w:t>
+      </w:r>
+    </w:p>
+    <w:p>
+      <w:pPr>
+        <w:pStyle w:val="NormalWeb"/>
+        <w:jc w:val="both"/>
+        <w:rPr>
+          <w:rFonts w:asciiTheme="minorHAnsi" w:hAnsiTheme="minorHAnsi" w:cstheme="minorHAnsi"/>
+          <w:b/>
+          <w:bCs/>
+          <w:lang w:val="en-US"/>
+        </w:rPr>
+      </w:pPr>
+      <w:r>
+        <w:rPr>
+          <w:rFonts w:asciiTheme="minorHAnsi" w:hAnsiTheme="minorHAnsi" w:cstheme="minorHAnsi"/>
+          <w:b/>
+          <w:bCs/>
+          <w:lang w:val="en-US"/>
+        </w:rPr>
+        <w:lastRenderedPageBreak/>
+        <w:t xml:space="preserve">What is the parallel complexity (depending on nb and l, the maximum length of any array in B), and how many processors can your algorithm use? </w:t>
+      </w:r>
+    </w:p>
+    <w:p>
+      <w:pPr>
+        <w:pStyle w:val="NormalWeb"/>
+        <w:jc w:val="both"/>
+        <w:rPr>
+          <w:rFonts w:asciiTheme="minorHAnsi" w:hAnsiTheme="minorHAnsi" w:cstheme="minorHAnsi"/>
+          <w:lang w:val="en-US"/>
+        </w:rPr>
+      </w:pPr>
+      <w:r>
+        <w:rPr>
+          <w:rFonts w:asciiTheme="minorHAnsi" w:hAnsiTheme="minorHAnsi" w:cstheme="minorHAnsi"/>
+          <w:lang w:val="en-US"/>
+        </w:rPr>
+        <w:t xml:space="preserve">The parallel complexity of this algorithm depends on the values of nb (number of buckets) and l (maximum length of any array in B). Assuming n is the length of the input array A: </w:t>
+      </w:r>
+    </w:p>
+    <w:p>
+      <w:pPr>
+        <w:pStyle w:val="NormalWeb"/>
+        <w:jc w:val="both"/>
+        <w:rPr>
+          <w:rFonts w:asciiTheme="minorHAnsi" w:hAnsiTheme="minorHAnsi" w:cstheme="minorHAnsi"/>
+          <w:lang w:val="en-US"/>
+        </w:rPr>
+      </w:pPr>
+      <w:r>
+        <w:rPr>
+          <w:rFonts w:asciiTheme="minorHAnsi" w:hAnsiTheme="minorHAnsi" w:cstheme="minorHAnsi"/>
+          <w:lang w:val="en-US"/>
+        </w:rPr>
+        <w:t xml:space="preserve">The </w:t>
+      </w:r>
+      <w:proofErr w:type="spellStart"/>
+      <w:r>
+        <w:rPr>
+          <w:rFonts w:asciiTheme="minorHAnsi" w:hAnsiTheme="minorHAnsi" w:cstheme="minorHAnsi"/>
+          <w:lang w:val="en-US"/>
+        </w:rPr>
+        <w:t>pfill</w:t>
+      </w:r>
+      <w:proofErr w:type="spellEnd"/>
+      <w:r>
+        <w:rPr>
+          <w:rFonts w:asciiTheme="minorHAnsi" w:hAnsiTheme="minorHAnsi" w:cstheme="minorHAnsi"/>
+          <w:lang w:val="en-US"/>
+        </w:rPr>
+        <w:t xml:space="preserve"> operation takes </w:t>
+      </w:r>
+      <w:proofErr w:type="gramStart"/>
+      <w:r>
+        <w:rPr>
+          <w:rFonts w:asciiTheme="minorHAnsi" w:hAnsiTheme="minorHAnsi" w:cstheme="minorHAnsi"/>
+          <w:lang w:val="en-US"/>
+        </w:rPr>
+        <w:t>O(</w:t>
+      </w:r>
+      <w:proofErr w:type="gramEnd"/>
+      <w:r>
+        <w:rPr>
+          <w:rFonts w:asciiTheme="minorHAnsi" w:hAnsiTheme="minorHAnsi" w:cstheme="minorHAnsi"/>
+          <w:lang w:val="en-US"/>
+        </w:rPr>
+        <w:t>log n) time and uses n/2 processors. The pPrefAdd operation takes O(log n) time and uses n/2 processors. The copying loop iterates lenA times, which is equal to n. Each iteration takes constant time, so the loop has a parallel complexity of O(1). The overall parallel complexity is O(log n) + O(log n) + O(1) = O(log n). The algorithm can use a total of n processors, as both pfill and pPrefAdd use n/2 processors each, and the copying loop can use the remaining n/2 processors.</w:t>
+      </w:r>
+    </w:p>
+    <w:p>
+      <w:pPr>
+        <w:pStyle w:val="NormalWeb"/>
+        <w:jc w:val="both"/>
+        <w:rPr>
+          <w:rFonts w:asciiTheme="minorHAnsi" w:hAnsiTheme="minorHAnsi" w:cstheme="minorHAnsi"/>
+          <w:lang w:val="en-US"/>
+        </w:rPr>
+      </w:pPr>
+    </w:p>
+    <w:p>
+      <w:pPr>
+        <w:pStyle w:val="NormalWeb"/>
+        <w:jc w:val="both"/>
+        <w:rPr>
+          <w:rFonts w:asciiTheme="minorHAnsi" w:hAnsiTheme="minorHAnsi" w:cstheme="minorHAnsi"/>
+          <w:b/>
+          <w:bCs/>
+          <w:lang w:val="en-US"/>
+        </w:rPr>
+      </w:pPr>
+      <w:r>
+        <w:rPr>
+          <w:rFonts w:asciiTheme="minorHAnsi" w:hAnsiTheme="minorHAnsi" w:cstheme="minorHAnsi"/>
+          <w:b/>
+          <w:bCs/>
+          <w:lang w:val="en-US"/>
+        </w:rPr>
         <w:t>Problem 5</w:t>
       </w:r>
     </w:p>
@@ -276,6 +1024,8 @@
         <w:jc w:val="both"/>
         <w:rPr>
           <w:rFonts w:asciiTheme="minorHAnsi" w:hAnsiTheme="minorHAnsi" w:cstheme="minorHAnsi"/>
+          <w:b/>
+          <w:bCs/>
           <w:lang w:val="en-US"/>
         </w:rPr>
       </w:pPr>
@@ -292,6 +1042,8 @@
       <w:r>
         <w:rPr>
           <w:rFonts w:asciiTheme="minorHAnsi" w:hAnsiTheme="minorHAnsi" w:cstheme="minorHAnsi"/>
+          <w:b/>
+          <w:bCs/>
           <w:lang w:val="en-US"/>
         </w:rPr>
         <w:t xml:space="preserve">  We first consider the following subproblem. Given an index i </w:t>
@@ -299,6 +1051,8 @@
       <w:r>
         <w:rPr>
           <w:rFonts w:ascii="Cambria Math" w:hAnsi="Cambria Math" w:cs="Cambria Math"/>
+          <w:b/>
+          <w:bCs/>
           <w:lang w:val="en-US"/>
         </w:rPr>
         <w:t>∈</w:t>
@@ -306,13 +1060,37 @@
       <w:r>
         <w:rPr>
           <w:rFonts w:asciiTheme="minorHAnsi" w:hAnsiTheme="minorHAnsi" w:cstheme="minorHAnsi"/>
-          <w:lang w:val="en-US"/>
-        </w:rPr>
-        <w:t xml:space="preserve"> {1, . . . , n}, we want to find the final position j </w:t>
+          <w:b/>
+          <w:bCs/>
+          <w:lang w:val="en-US"/>
+        </w:rPr>
+        <w:t xml:space="preserve"> {1, </w:t>
+      </w:r>
+      <w:proofErr w:type="gramStart"/>
+      <w:r>
+        <w:rPr>
+          <w:rFonts w:asciiTheme="minorHAnsi" w:hAnsiTheme="minorHAnsi" w:cstheme="minorHAnsi"/>
+          <w:b/>
+          <w:bCs/>
+          <w:lang w:val="en-US"/>
+        </w:rPr>
+        <w:t>. . . ,</w:t>
+      </w:r>
+      <w:proofErr w:type="gramEnd"/>
+      <w:r>
+        <w:rPr>
+          <w:rFonts w:asciiTheme="minorHAnsi" w:hAnsiTheme="minorHAnsi" w:cstheme="minorHAnsi"/>
+          <w:b/>
+          <w:bCs/>
+          <w:lang w:val="en-US"/>
+        </w:rPr>
+        <w:t xml:space="preserve"> n}, we want to find the final position j </w:t>
       </w:r>
       <w:r>
         <w:rPr>
           <w:rFonts w:ascii="Cambria Math" w:hAnsi="Cambria Math" w:cs="Cambria Math"/>
+          <w:b/>
+          <w:bCs/>
           <w:lang w:val="en-US"/>
         </w:rPr>
         <w:t>∈</w:t>
@@ -320,6 +1098,8 @@
       <w:r>
         <w:rPr>
           <w:rFonts w:asciiTheme="minorHAnsi" w:hAnsiTheme="minorHAnsi" w:cstheme="minorHAnsi"/>
+          <w:b/>
+          <w:bCs/>
           <w:lang w:val="en-US"/>
         </w:rPr>
         <w:t xml:space="preserve"> {1, . . . , 2n} of the value ai in the array C. Provide a fast sequential algorithm to compute j. What is the running time of your algorithm? </w:t>
@@ -726,6 +1506,8 @@
         <w:jc w:val="both"/>
         <w:rPr>
           <w:rFonts w:asciiTheme="minorHAnsi" w:hAnsiTheme="minorHAnsi" w:cstheme="minorHAnsi"/>
+          <w:b/>
+          <w:bCs/>
           <w:lang w:val="en-US"/>
         </w:rPr>
       </w:pPr>
@@ -742,6 +1524,8 @@
       <w:r>
         <w:rPr>
           <w:rFonts w:asciiTheme="minorHAnsi" w:hAnsiTheme="minorHAnsi" w:cstheme="minorHAnsi"/>
+          <w:b/>
+          <w:bCs/>
           <w:lang w:val="en-US"/>
         </w:rPr>
         <w:t xml:space="preserve">  Use the above algorithm to construct a parallel merging algorithm. The work T1 of your algorithm should be at most </w:t>
@@ -750,6 +1534,8 @@
       <w:r>
         <w:rPr>
           <w:rFonts w:asciiTheme="minorHAnsi" w:hAnsiTheme="minorHAnsi" w:cstheme="minorHAnsi"/>
+          <w:b/>
+          <w:bCs/>
           <w:lang w:val="en-US"/>
         </w:rPr>
         <w:t>O(</w:t>
@@ -758,6 +1544,8 @@
       <w:r>
         <w:rPr>
           <w:rFonts w:asciiTheme="minorHAnsi" w:hAnsiTheme="minorHAnsi" w:cstheme="minorHAnsi"/>
+          <w:b/>
+          <w:bCs/>
           <w:lang w:val="en-US"/>
         </w:rPr>
         <w:t xml:space="preserve">n log n), and the span T∞ should be as small as possible. What is the span T∞ of your algorithm? </w:t>
@@ -798,6 +1586,7 @@
           <w:rFonts w:asciiTheme="minorHAnsi" w:hAnsiTheme="minorHAnsi" w:cstheme="minorHAnsi"/>
           <w:lang w:val="en-US"/>
         </w:rPr>
+        <w:lastRenderedPageBreak/>
         <w:t>Let’s say t</w:t>
       </w:r>
       <w:r>
@@ -840,7 +1629,6 @@
           <w:rFonts w:asciiTheme="minorHAnsi" w:hAnsiTheme="minorHAnsi" w:cstheme="minorHAnsi"/>
           <w:lang w:val="en-US"/>
         </w:rPr>
-        <w:lastRenderedPageBreak/>
         <w:t>Each process p receives a subset of the array A and B such that process p receives n/P elements from both arrays. This ensures that the workload is evenly distributed among the processes.</w:t>
       </w:r>
     </w:p>
@@ -1029,6 +1817,8 @@
         <w:jc w:val="both"/>
         <w:rPr>
           <w:rFonts w:asciiTheme="minorHAnsi" w:hAnsiTheme="minorHAnsi" w:cstheme="minorHAnsi"/>
+          <w:b/>
+          <w:bCs/>
           <w:lang w:val="en-US"/>
         </w:rPr>
       </w:pPr>
@@ -1045,9 +1835,31 @@
       <w:r>
         <w:rPr>
           <w:rFonts w:asciiTheme="minorHAnsi" w:hAnsiTheme="minorHAnsi" w:cstheme="minorHAnsi"/>
-          <w:lang w:val="en-US"/>
-        </w:rPr>
-        <w:t xml:space="preserve">  We now want to solve the merging problem in constant time in parallel. Show that by using O(n) processes, the subproblem considered in (a) can be solved in O(1) time. Use this to derive a constant-time parallel algorithm to merge the two sorted arrays. How many processors do you need to achieve a constant-time algorithm? </w:t>
+          <w:b/>
+          <w:bCs/>
+          <w:lang w:val="en-US"/>
+        </w:rPr>
+        <w:t xml:space="preserve">  We now want to solve the merging problem in constant time in parallel. Show that by using O(n) processes, the subproblem considered in (a) can be solved in </w:t>
+      </w:r>
+      <w:proofErr w:type="gramStart"/>
+      <w:r>
+        <w:rPr>
+          <w:rFonts w:asciiTheme="minorHAnsi" w:hAnsiTheme="minorHAnsi" w:cstheme="minorHAnsi"/>
+          <w:b/>
+          <w:bCs/>
+          <w:lang w:val="en-US"/>
+        </w:rPr>
+        <w:t>O(</w:t>
+      </w:r>
+      <w:proofErr w:type="gramEnd"/>
+      <w:r>
+        <w:rPr>
+          <w:rFonts w:asciiTheme="minorHAnsi" w:hAnsiTheme="minorHAnsi" w:cstheme="minorHAnsi"/>
+          <w:b/>
+          <w:bCs/>
+          <w:lang w:val="en-US"/>
+        </w:rPr>
+        <w:t xml:space="preserve">1) time. Use this to derive a constant-time parallel algorithm to merge the two sorted arrays. How many processors do you need to achieve a constant-time algorithm? </w:t>
       </w:r>
     </w:p>
     <w:p>
@@ -1267,25 +2079,15 @@
           <w:highlight w:val="yellow"/>
           <w:lang w:val="en-US"/>
         </w:rPr>
-        <w:t xml:space="preserve"> -np </w:t>
-      </w:r>
-      <w:proofErr w:type="gramStart"/>
-      <w:r>
-        <w:rPr>
-          <w:rFonts w:asciiTheme="minorHAnsi" w:hAnsiTheme="minorHAnsi" w:cstheme="minorHAnsi"/>
-          <w:highlight w:val="yellow"/>
-          <w:lang w:val="en-US"/>
-        </w:rPr>
-        <w:t>4</w:t>
-      </w:r>
-      <w:r>
-        <w:rPr>
-          <w:rFonts w:asciiTheme="minorHAnsi" w:hAnsiTheme="minorHAnsi" w:cstheme="minorHAnsi"/>
-          <w:lang w:val="en-US"/>
-        </w:rPr>
-        <w:t xml:space="preserve"> .</w:t>
-      </w:r>
-      <w:proofErr w:type="gramEnd"/>
+        <w:t xml:space="preserve"> -np 4</w:t>
+      </w:r>
+      <w:r>
+        <w:rPr>
+          <w:rFonts w:asciiTheme="minorHAnsi" w:hAnsiTheme="minorHAnsi" w:cstheme="minorHAnsi"/>
+          <w:lang w:val="en-US"/>
+        </w:rPr>
+        <w:t>.</w:t>
+      </w:r>
     </w:p>
     <w:sectPr>
       <w:pgSz w:w="11906" w:h="16838"/>
@@ -1478,6 +2280,119 @@
     </w:lvl>
   </w:abstractNum>
   <w:abstractNum w:abstractNumId="2" w15:restartNumberingAfterBreak="0">
+    <w:nsid w:val="0DFD5B90"/>
+    <w:multiLevelType w:val="multilevel"/>
+    <w:tmpl w:val="C798A53A"/>
+    <w:lvl w:ilvl="0">
+      <w:start w:val="1"/>
+      <w:numFmt w:val="decimal"/>
+      <w:lvlText w:val="%1."/>
+      <w:lvlJc w:val="left"/>
+      <w:pPr>
+        <w:tabs>
+          <w:tab w:val="num" w:pos="720"/>
+        </w:tabs>
+        <w:ind w:left="720" w:hanging="360"/>
+      </w:pPr>
+    </w:lvl>
+    <w:lvl w:ilvl="1" w:tentative="1">
+      <w:start w:val="1"/>
+      <w:numFmt w:val="decimal"/>
+      <w:lvlText w:val="%2."/>
+      <w:lvlJc w:val="left"/>
+      <w:pPr>
+        <w:tabs>
+          <w:tab w:val="num" w:pos="1440"/>
+        </w:tabs>
+        <w:ind w:left="1440" w:hanging="360"/>
+      </w:pPr>
+    </w:lvl>
+    <w:lvl w:ilvl="2" w:tentative="1">
+      <w:start w:val="1"/>
+      <w:numFmt w:val="decimal"/>
+      <w:lvlText w:val="%3."/>
+      <w:lvlJc w:val="left"/>
+      <w:pPr>
+        <w:tabs>
+          <w:tab w:val="num" w:pos="2160"/>
+        </w:tabs>
+        <w:ind w:left="2160" w:hanging="360"/>
+      </w:pPr>
+    </w:lvl>
+    <w:lvl w:ilvl="3" w:tentative="1">
+      <w:start w:val="1"/>
+      <w:numFmt w:val="decimal"/>
+      <w:lvlText w:val="%4."/>
+      <w:lvlJc w:val="left"/>
+      <w:pPr>
+        <w:tabs>
+          <w:tab w:val="num" w:pos="2880"/>
+        </w:tabs>
+        <w:ind w:left="2880" w:hanging="360"/>
+      </w:pPr>
+    </w:lvl>
+    <w:lvl w:ilvl="4" w:tentative="1">
+      <w:start w:val="1"/>
+      <w:numFmt w:val="decimal"/>
+      <w:lvlText w:val="%5."/>
+      <w:lvlJc w:val="left"/>
+      <w:pPr>
+        <w:tabs>
+          <w:tab w:val="num" w:pos="3600"/>
+        </w:tabs>
+        <w:ind w:left="3600" w:hanging="360"/>
+      </w:pPr>
+    </w:lvl>
+    <w:lvl w:ilvl="5" w:tentative="1">
+      <w:start w:val="1"/>
+      <w:numFmt w:val="decimal"/>
+      <w:lvlText w:val="%6."/>
+      <w:lvlJc w:val="left"/>
+      <w:pPr>
+        <w:tabs>
+          <w:tab w:val="num" w:pos="4320"/>
+        </w:tabs>
+        <w:ind w:left="4320" w:hanging="360"/>
+      </w:pPr>
+    </w:lvl>
+    <w:lvl w:ilvl="6" w:tentative="1">
+      <w:start w:val="1"/>
+      <w:numFmt w:val="decimal"/>
+      <w:lvlText w:val="%7."/>
+      <w:lvlJc w:val="left"/>
+      <w:pPr>
+        <w:tabs>
+          <w:tab w:val="num" w:pos="5040"/>
+        </w:tabs>
+        <w:ind w:left="5040" w:hanging="360"/>
+      </w:pPr>
+    </w:lvl>
+    <w:lvl w:ilvl="7" w:tentative="1">
+      <w:start w:val="1"/>
+      <w:numFmt w:val="decimal"/>
+      <w:lvlText w:val="%8."/>
+      <w:lvlJc w:val="left"/>
+      <w:pPr>
+        <w:tabs>
+          <w:tab w:val="num" w:pos="5760"/>
+        </w:tabs>
+        <w:ind w:left="5760" w:hanging="360"/>
+      </w:pPr>
+    </w:lvl>
+    <w:lvl w:ilvl="8" w:tentative="1">
+      <w:start w:val="1"/>
+      <w:numFmt w:val="decimal"/>
+      <w:lvlText w:val="%9."/>
+      <w:lvlJc w:val="left"/>
+      <w:pPr>
+        <w:tabs>
+          <w:tab w:val="num" w:pos="6480"/>
+        </w:tabs>
+        <w:ind w:left="6480" w:hanging="360"/>
+      </w:pPr>
+    </w:lvl>
+  </w:abstractNum>
+  <w:abstractNum w:abstractNumId="3" w15:restartNumberingAfterBreak="0">
     <w:nsid w:val="12847C0A"/>
     <w:multiLevelType w:val="hybridMultilevel"/>
     <w:tmpl w:val="F1DAE3AE"/>
@@ -1566,7 +2481,7 @@
       </w:pPr>
     </w:lvl>
   </w:abstractNum>
-  <w:abstractNum w:abstractNumId="3" w15:restartNumberingAfterBreak="0">
+  <w:abstractNum w:abstractNumId="4" w15:restartNumberingAfterBreak="0">
     <w:nsid w:val="1FB80077"/>
     <w:multiLevelType w:val="hybridMultilevel"/>
     <w:tmpl w:val="5DB689FC"/>
@@ -1655,7 +2570,7 @@
       </w:pPr>
     </w:lvl>
   </w:abstractNum>
-  <w:abstractNum w:abstractNumId="4" w15:restartNumberingAfterBreak="0">
+  <w:abstractNum w:abstractNumId="5" w15:restartNumberingAfterBreak="0">
     <w:nsid w:val="2F4E7B06"/>
     <w:multiLevelType w:val="multilevel"/>
     <w:tmpl w:val="F1667BD4"/>
@@ -1772,7 +2687,7 @@
       </w:pPr>
     </w:lvl>
   </w:abstractNum>
-  <w:abstractNum w:abstractNumId="5" w15:restartNumberingAfterBreak="0">
+  <w:abstractNum w:abstractNumId="6" w15:restartNumberingAfterBreak="0">
     <w:nsid w:val="2FC971CB"/>
     <w:multiLevelType w:val="hybridMultilevel"/>
     <w:tmpl w:val="735272E0"/>
@@ -1861,7 +2776,7 @@
       </w:pPr>
     </w:lvl>
   </w:abstractNum>
-  <w:abstractNum w:abstractNumId="6" w15:restartNumberingAfterBreak="0">
+  <w:abstractNum w:abstractNumId="7" w15:restartNumberingAfterBreak="0">
     <w:nsid w:val="32DA2040"/>
     <w:multiLevelType w:val="hybridMultilevel"/>
     <w:tmpl w:val="079C4D3C"/>
@@ -1950,7 +2865,7 @@
       </w:pPr>
     </w:lvl>
   </w:abstractNum>
-  <w:abstractNum w:abstractNumId="7" w15:restartNumberingAfterBreak="0">
+  <w:abstractNum w:abstractNumId="8" w15:restartNumberingAfterBreak="0">
     <w:nsid w:val="3C45702F"/>
     <w:multiLevelType w:val="multilevel"/>
     <w:tmpl w:val="FBC2F3A4"/>
@@ -2063,7 +2978,7 @@
       </w:pPr>
     </w:lvl>
   </w:abstractNum>
-  <w:abstractNum w:abstractNumId="8" w15:restartNumberingAfterBreak="0">
+  <w:abstractNum w:abstractNumId="9" w15:restartNumberingAfterBreak="0">
     <w:nsid w:val="4A4C075D"/>
     <w:multiLevelType w:val="multilevel"/>
     <w:tmpl w:val="5A1E995A"/>
@@ -2176,7 +3091,7 @@
       </w:pPr>
     </w:lvl>
   </w:abstractNum>
-  <w:abstractNum w:abstractNumId="9" w15:restartNumberingAfterBreak="0">
+  <w:abstractNum w:abstractNumId="10" w15:restartNumberingAfterBreak="0">
     <w:nsid w:val="4AE16A6A"/>
     <w:multiLevelType w:val="multilevel"/>
     <w:tmpl w:val="4300CFFE"/>
@@ -2289,7 +3204,7 @@
       </w:pPr>
     </w:lvl>
   </w:abstractNum>
-  <w:abstractNum w:abstractNumId="10" w15:restartNumberingAfterBreak="0">
+  <w:abstractNum w:abstractNumId="11" w15:restartNumberingAfterBreak="0">
     <w:nsid w:val="4E111D34"/>
     <w:multiLevelType w:val="multilevel"/>
     <w:tmpl w:val="1588678E"/>
@@ -2402,7 +3317,7 @@
       </w:pPr>
     </w:lvl>
   </w:abstractNum>
-  <w:abstractNum w:abstractNumId="11" w15:restartNumberingAfterBreak="0">
+  <w:abstractNum w:abstractNumId="12" w15:restartNumberingAfterBreak="0">
     <w:nsid w:val="52AB2B67"/>
     <w:multiLevelType w:val="multilevel"/>
     <w:tmpl w:val="A2F2A07C"/>
@@ -2515,7 +3430,7 @@
       </w:pPr>
     </w:lvl>
   </w:abstractNum>
-  <w:abstractNum w:abstractNumId="12" w15:restartNumberingAfterBreak="0">
+  <w:abstractNum w:abstractNumId="13" w15:restartNumberingAfterBreak="0">
     <w:nsid w:val="53245EC4"/>
     <w:multiLevelType w:val="multilevel"/>
     <w:tmpl w:val="8208CC3E"/>
@@ -2628,7 +3543,7 @@
       </w:pPr>
     </w:lvl>
   </w:abstractNum>
-  <w:abstractNum w:abstractNumId="13" w15:restartNumberingAfterBreak="0">
+  <w:abstractNum w:abstractNumId="14" w15:restartNumberingAfterBreak="0">
     <w:nsid w:val="634F268E"/>
     <w:multiLevelType w:val="hybridMultilevel"/>
     <w:tmpl w:val="0CDA6DC6"/>
@@ -2717,47 +3632,490 @@
       </w:pPr>
     </w:lvl>
   </w:abstractNum>
+  <w:abstractNum w:abstractNumId="15" w15:restartNumberingAfterBreak="0">
+    <w:nsid w:val="64E44E6C"/>
+    <w:multiLevelType w:val="hybridMultilevel"/>
+    <w:tmpl w:val="F73A3028"/>
+    <w:lvl w:ilvl="0" w:tplc="D9D20728">
+      <w:start w:val="1"/>
+      <w:numFmt w:val="bullet"/>
+      <w:lvlText w:val="-"/>
+      <w:lvlJc w:val="left"/>
+      <w:pPr>
+        <w:ind w:left="720" w:hanging="360"/>
+      </w:pPr>
+      <w:rPr>
+        <w:rFonts w:ascii="Calibri" w:eastAsia="Times New Roman" w:hAnsi="Calibri" w:cs="Calibri" w:hint="default"/>
+      </w:rPr>
+    </w:lvl>
+    <w:lvl w:ilvl="1" w:tplc="08090003" w:tentative="1">
+      <w:start w:val="1"/>
+      <w:numFmt w:val="bullet"/>
+      <w:lvlText w:val="o"/>
+      <w:lvlJc w:val="left"/>
+      <w:pPr>
+        <w:ind w:left="1440" w:hanging="360"/>
+      </w:pPr>
+      <w:rPr>
+        <w:rFonts w:ascii="Courier New" w:hAnsi="Courier New" w:cs="Courier New" w:hint="default"/>
+      </w:rPr>
+    </w:lvl>
+    <w:lvl w:ilvl="2" w:tplc="08090005" w:tentative="1">
+      <w:start w:val="1"/>
+      <w:numFmt w:val="bullet"/>
+      <w:lvlText w:val=""/>
+      <w:lvlJc w:val="left"/>
+      <w:pPr>
+        <w:ind w:left="2160" w:hanging="360"/>
+      </w:pPr>
+      <w:rPr>
+        <w:rFonts w:ascii="Wingdings" w:hAnsi="Wingdings" w:hint="default"/>
+      </w:rPr>
+    </w:lvl>
+    <w:lvl w:ilvl="3" w:tplc="08090001" w:tentative="1">
+      <w:start w:val="1"/>
+      <w:numFmt w:val="bullet"/>
+      <w:lvlText w:val=""/>
+      <w:lvlJc w:val="left"/>
+      <w:pPr>
+        <w:ind w:left="2880" w:hanging="360"/>
+      </w:pPr>
+      <w:rPr>
+        <w:rFonts w:ascii="Symbol" w:hAnsi="Symbol" w:hint="default"/>
+      </w:rPr>
+    </w:lvl>
+    <w:lvl w:ilvl="4" w:tplc="08090003" w:tentative="1">
+      <w:start w:val="1"/>
+      <w:numFmt w:val="bullet"/>
+      <w:lvlText w:val="o"/>
+      <w:lvlJc w:val="left"/>
+      <w:pPr>
+        <w:ind w:left="3600" w:hanging="360"/>
+      </w:pPr>
+      <w:rPr>
+        <w:rFonts w:ascii="Courier New" w:hAnsi="Courier New" w:cs="Courier New" w:hint="default"/>
+      </w:rPr>
+    </w:lvl>
+    <w:lvl w:ilvl="5" w:tplc="08090005" w:tentative="1">
+      <w:start w:val="1"/>
+      <w:numFmt w:val="bullet"/>
+      <w:lvlText w:val=""/>
+      <w:lvlJc w:val="left"/>
+      <w:pPr>
+        <w:ind w:left="4320" w:hanging="360"/>
+      </w:pPr>
+      <w:rPr>
+        <w:rFonts w:ascii="Wingdings" w:hAnsi="Wingdings" w:hint="default"/>
+      </w:rPr>
+    </w:lvl>
+    <w:lvl w:ilvl="6" w:tplc="08090001" w:tentative="1">
+      <w:start w:val="1"/>
+      <w:numFmt w:val="bullet"/>
+      <w:lvlText w:val=""/>
+      <w:lvlJc w:val="left"/>
+      <w:pPr>
+        <w:ind w:left="5040" w:hanging="360"/>
+      </w:pPr>
+      <w:rPr>
+        <w:rFonts w:ascii="Symbol" w:hAnsi="Symbol" w:hint="default"/>
+      </w:rPr>
+    </w:lvl>
+    <w:lvl w:ilvl="7" w:tplc="08090003" w:tentative="1">
+      <w:start w:val="1"/>
+      <w:numFmt w:val="bullet"/>
+      <w:lvlText w:val="o"/>
+      <w:lvlJc w:val="left"/>
+      <w:pPr>
+        <w:ind w:left="5760" w:hanging="360"/>
+      </w:pPr>
+      <w:rPr>
+        <w:rFonts w:ascii="Courier New" w:hAnsi="Courier New" w:cs="Courier New" w:hint="default"/>
+      </w:rPr>
+    </w:lvl>
+    <w:lvl w:ilvl="8" w:tplc="08090005" w:tentative="1">
+      <w:start w:val="1"/>
+      <w:numFmt w:val="bullet"/>
+      <w:lvlText w:val=""/>
+      <w:lvlJc w:val="left"/>
+      <w:pPr>
+        <w:ind w:left="6480" w:hanging="360"/>
+      </w:pPr>
+      <w:rPr>
+        <w:rFonts w:ascii="Wingdings" w:hAnsi="Wingdings" w:hint="default"/>
+      </w:rPr>
+    </w:lvl>
+  </w:abstractNum>
+  <w:abstractNum w:abstractNumId="16" w15:restartNumberingAfterBreak="0">
+    <w:nsid w:val="6A2B51A8"/>
+    <w:multiLevelType w:val="hybridMultilevel"/>
+    <w:tmpl w:val="094C19A4"/>
+    <w:lvl w:ilvl="0" w:tplc="0809000F">
+      <w:start w:val="1"/>
+      <w:numFmt w:val="decimal"/>
+      <w:lvlText w:val="%1."/>
+      <w:lvlJc w:val="left"/>
+      <w:pPr>
+        <w:ind w:left="720" w:hanging="360"/>
+      </w:pPr>
+      <w:rPr>
+        <w:rFonts w:hint="default"/>
+      </w:rPr>
+    </w:lvl>
+    <w:lvl w:ilvl="1" w:tplc="08090019" w:tentative="1">
+      <w:start w:val="1"/>
+      <w:numFmt w:val="lowerLetter"/>
+      <w:lvlText w:val="%2."/>
+      <w:lvlJc w:val="left"/>
+      <w:pPr>
+        <w:ind w:left="1440" w:hanging="360"/>
+      </w:pPr>
+    </w:lvl>
+    <w:lvl w:ilvl="2" w:tplc="0809001B" w:tentative="1">
+      <w:start w:val="1"/>
+      <w:numFmt w:val="lowerRoman"/>
+      <w:lvlText w:val="%3."/>
+      <w:lvlJc w:val="right"/>
+      <w:pPr>
+        <w:ind w:left="2160" w:hanging="180"/>
+      </w:pPr>
+    </w:lvl>
+    <w:lvl w:ilvl="3" w:tplc="0809000F" w:tentative="1">
+      <w:start w:val="1"/>
+      <w:numFmt w:val="decimal"/>
+      <w:lvlText w:val="%4."/>
+      <w:lvlJc w:val="left"/>
+      <w:pPr>
+        <w:ind w:left="2880" w:hanging="360"/>
+      </w:pPr>
+    </w:lvl>
+    <w:lvl w:ilvl="4" w:tplc="08090019" w:tentative="1">
+      <w:start w:val="1"/>
+      <w:numFmt w:val="lowerLetter"/>
+      <w:lvlText w:val="%5."/>
+      <w:lvlJc w:val="left"/>
+      <w:pPr>
+        <w:ind w:left="3600" w:hanging="360"/>
+      </w:pPr>
+    </w:lvl>
+    <w:lvl w:ilvl="5" w:tplc="0809001B" w:tentative="1">
+      <w:start w:val="1"/>
+      <w:numFmt w:val="lowerRoman"/>
+      <w:lvlText w:val="%6."/>
+      <w:lvlJc w:val="right"/>
+      <w:pPr>
+        <w:ind w:left="4320" w:hanging="180"/>
+      </w:pPr>
+    </w:lvl>
+    <w:lvl w:ilvl="6" w:tplc="0809000F" w:tentative="1">
+      <w:start w:val="1"/>
+      <w:numFmt w:val="decimal"/>
+      <w:lvlText w:val="%7."/>
+      <w:lvlJc w:val="left"/>
+      <w:pPr>
+        <w:ind w:left="5040" w:hanging="360"/>
+      </w:pPr>
+    </w:lvl>
+    <w:lvl w:ilvl="7" w:tplc="08090019" w:tentative="1">
+      <w:start w:val="1"/>
+      <w:numFmt w:val="lowerLetter"/>
+      <w:lvlText w:val="%8."/>
+      <w:lvlJc w:val="left"/>
+      <w:pPr>
+        <w:ind w:left="5760" w:hanging="360"/>
+      </w:pPr>
+    </w:lvl>
+    <w:lvl w:ilvl="8" w:tplc="0809001B" w:tentative="1">
+      <w:start w:val="1"/>
+      <w:numFmt w:val="lowerRoman"/>
+      <w:lvlText w:val="%9."/>
+      <w:lvlJc w:val="right"/>
+      <w:pPr>
+        <w:ind w:left="6480" w:hanging="180"/>
+      </w:pPr>
+    </w:lvl>
+  </w:abstractNum>
+  <w:abstractNum w:abstractNumId="17" w15:restartNumberingAfterBreak="0">
+    <w:nsid w:val="6F9A4193"/>
+    <w:multiLevelType w:val="multilevel"/>
+    <w:tmpl w:val="AB429E00"/>
+    <w:lvl w:ilvl="0">
+      <w:start w:val="1"/>
+      <w:numFmt w:val="decimal"/>
+      <w:lvlText w:val="%1."/>
+      <w:lvlJc w:val="left"/>
+      <w:pPr>
+        <w:tabs>
+          <w:tab w:val="num" w:pos="720"/>
+        </w:tabs>
+        <w:ind w:left="720" w:hanging="360"/>
+      </w:pPr>
+    </w:lvl>
+    <w:lvl w:ilvl="1" w:tentative="1">
+      <w:start w:val="1"/>
+      <w:numFmt w:val="decimal"/>
+      <w:lvlText w:val="%2."/>
+      <w:lvlJc w:val="left"/>
+      <w:pPr>
+        <w:tabs>
+          <w:tab w:val="num" w:pos="1440"/>
+        </w:tabs>
+        <w:ind w:left="1440" w:hanging="360"/>
+      </w:pPr>
+    </w:lvl>
+    <w:lvl w:ilvl="2" w:tentative="1">
+      <w:start w:val="1"/>
+      <w:numFmt w:val="decimal"/>
+      <w:lvlText w:val="%3."/>
+      <w:lvlJc w:val="left"/>
+      <w:pPr>
+        <w:tabs>
+          <w:tab w:val="num" w:pos="2160"/>
+        </w:tabs>
+        <w:ind w:left="2160" w:hanging="360"/>
+      </w:pPr>
+    </w:lvl>
+    <w:lvl w:ilvl="3" w:tentative="1">
+      <w:start w:val="1"/>
+      <w:numFmt w:val="decimal"/>
+      <w:lvlText w:val="%4."/>
+      <w:lvlJc w:val="left"/>
+      <w:pPr>
+        <w:tabs>
+          <w:tab w:val="num" w:pos="2880"/>
+        </w:tabs>
+        <w:ind w:left="2880" w:hanging="360"/>
+      </w:pPr>
+    </w:lvl>
+    <w:lvl w:ilvl="4" w:tentative="1">
+      <w:start w:val="1"/>
+      <w:numFmt w:val="decimal"/>
+      <w:lvlText w:val="%5."/>
+      <w:lvlJc w:val="left"/>
+      <w:pPr>
+        <w:tabs>
+          <w:tab w:val="num" w:pos="3600"/>
+        </w:tabs>
+        <w:ind w:left="3600" w:hanging="360"/>
+      </w:pPr>
+    </w:lvl>
+    <w:lvl w:ilvl="5" w:tentative="1">
+      <w:start w:val="1"/>
+      <w:numFmt w:val="decimal"/>
+      <w:lvlText w:val="%6."/>
+      <w:lvlJc w:val="left"/>
+      <w:pPr>
+        <w:tabs>
+          <w:tab w:val="num" w:pos="4320"/>
+        </w:tabs>
+        <w:ind w:left="4320" w:hanging="360"/>
+      </w:pPr>
+    </w:lvl>
+    <w:lvl w:ilvl="6" w:tentative="1">
+      <w:start w:val="1"/>
+      <w:numFmt w:val="decimal"/>
+      <w:lvlText w:val="%7."/>
+      <w:lvlJc w:val="left"/>
+      <w:pPr>
+        <w:tabs>
+          <w:tab w:val="num" w:pos="5040"/>
+        </w:tabs>
+        <w:ind w:left="5040" w:hanging="360"/>
+      </w:pPr>
+    </w:lvl>
+    <w:lvl w:ilvl="7" w:tentative="1">
+      <w:start w:val="1"/>
+      <w:numFmt w:val="decimal"/>
+      <w:lvlText w:val="%8."/>
+      <w:lvlJc w:val="left"/>
+      <w:pPr>
+        <w:tabs>
+          <w:tab w:val="num" w:pos="5760"/>
+        </w:tabs>
+        <w:ind w:left="5760" w:hanging="360"/>
+      </w:pPr>
+    </w:lvl>
+    <w:lvl w:ilvl="8" w:tentative="1">
+      <w:start w:val="1"/>
+      <w:numFmt w:val="decimal"/>
+      <w:lvlText w:val="%9."/>
+      <w:lvlJc w:val="left"/>
+      <w:pPr>
+        <w:tabs>
+          <w:tab w:val="num" w:pos="6480"/>
+        </w:tabs>
+        <w:ind w:left="6480" w:hanging="360"/>
+      </w:pPr>
+    </w:lvl>
+  </w:abstractNum>
+  <w:abstractNum w:abstractNumId="18" w15:restartNumberingAfterBreak="0">
+    <w:nsid w:val="703030BE"/>
+    <w:multiLevelType w:val="multilevel"/>
+    <w:tmpl w:val="39E8CA92"/>
+    <w:lvl w:ilvl="0">
+      <w:start w:val="1"/>
+      <w:numFmt w:val="decimal"/>
+      <w:lvlText w:val="%1."/>
+      <w:lvlJc w:val="left"/>
+      <w:pPr>
+        <w:tabs>
+          <w:tab w:val="num" w:pos="720"/>
+        </w:tabs>
+        <w:ind w:left="720" w:hanging="360"/>
+      </w:pPr>
+    </w:lvl>
+    <w:lvl w:ilvl="1" w:tentative="1">
+      <w:start w:val="1"/>
+      <w:numFmt w:val="decimal"/>
+      <w:lvlText w:val="%2."/>
+      <w:lvlJc w:val="left"/>
+      <w:pPr>
+        <w:tabs>
+          <w:tab w:val="num" w:pos="1440"/>
+        </w:tabs>
+        <w:ind w:left="1440" w:hanging="360"/>
+      </w:pPr>
+    </w:lvl>
+    <w:lvl w:ilvl="2" w:tentative="1">
+      <w:start w:val="1"/>
+      <w:numFmt w:val="decimal"/>
+      <w:lvlText w:val="%3."/>
+      <w:lvlJc w:val="left"/>
+      <w:pPr>
+        <w:tabs>
+          <w:tab w:val="num" w:pos="2160"/>
+        </w:tabs>
+        <w:ind w:left="2160" w:hanging="360"/>
+      </w:pPr>
+    </w:lvl>
+    <w:lvl w:ilvl="3" w:tentative="1">
+      <w:start w:val="1"/>
+      <w:numFmt w:val="decimal"/>
+      <w:lvlText w:val="%4."/>
+      <w:lvlJc w:val="left"/>
+      <w:pPr>
+        <w:tabs>
+          <w:tab w:val="num" w:pos="2880"/>
+        </w:tabs>
+        <w:ind w:left="2880" w:hanging="360"/>
+      </w:pPr>
+    </w:lvl>
+    <w:lvl w:ilvl="4" w:tentative="1">
+      <w:start w:val="1"/>
+      <w:numFmt w:val="decimal"/>
+      <w:lvlText w:val="%5."/>
+      <w:lvlJc w:val="left"/>
+      <w:pPr>
+        <w:tabs>
+          <w:tab w:val="num" w:pos="3600"/>
+        </w:tabs>
+        <w:ind w:left="3600" w:hanging="360"/>
+      </w:pPr>
+    </w:lvl>
+    <w:lvl w:ilvl="5" w:tentative="1">
+      <w:start w:val="1"/>
+      <w:numFmt w:val="decimal"/>
+      <w:lvlText w:val="%6."/>
+      <w:lvlJc w:val="left"/>
+      <w:pPr>
+        <w:tabs>
+          <w:tab w:val="num" w:pos="4320"/>
+        </w:tabs>
+        <w:ind w:left="4320" w:hanging="360"/>
+      </w:pPr>
+    </w:lvl>
+    <w:lvl w:ilvl="6" w:tentative="1">
+      <w:start w:val="1"/>
+      <w:numFmt w:val="decimal"/>
+      <w:lvlText w:val="%7."/>
+      <w:lvlJc w:val="left"/>
+      <w:pPr>
+        <w:tabs>
+          <w:tab w:val="num" w:pos="5040"/>
+        </w:tabs>
+        <w:ind w:left="5040" w:hanging="360"/>
+      </w:pPr>
+    </w:lvl>
+    <w:lvl w:ilvl="7" w:tentative="1">
+      <w:start w:val="1"/>
+      <w:numFmt w:val="decimal"/>
+      <w:lvlText w:val="%8."/>
+      <w:lvlJc w:val="left"/>
+      <w:pPr>
+        <w:tabs>
+          <w:tab w:val="num" w:pos="5760"/>
+        </w:tabs>
+        <w:ind w:left="5760" w:hanging="360"/>
+      </w:pPr>
+    </w:lvl>
+    <w:lvl w:ilvl="8" w:tentative="1">
+      <w:start w:val="1"/>
+      <w:numFmt w:val="decimal"/>
+      <w:lvlText w:val="%9."/>
+      <w:lvlJc w:val="left"/>
+      <w:pPr>
+        <w:tabs>
+          <w:tab w:val="num" w:pos="6480"/>
+        </w:tabs>
+        <w:ind w:left="6480" w:hanging="360"/>
+      </w:pPr>
+    </w:lvl>
+  </w:abstractNum>
   <w:num w:numId="1" w16cid:durableId="284234755">
-    <w:abstractNumId w:val="7"/>
+    <w:abstractNumId w:val="8"/>
   </w:num>
   <w:num w:numId="2" w16cid:durableId="1654483033">
-    <w:abstractNumId w:val="4"/>
+    <w:abstractNumId w:val="5"/>
   </w:num>
   <w:num w:numId="3" w16cid:durableId="1500348386">
     <w:abstractNumId w:val="0"/>
   </w:num>
   <w:num w:numId="4" w16cid:durableId="1360010776">
-    <w:abstractNumId w:val="10"/>
+    <w:abstractNumId w:val="11"/>
   </w:num>
   <w:num w:numId="5" w16cid:durableId="1886210627">
-    <w:abstractNumId w:val="5"/>
+    <w:abstractNumId w:val="6"/>
   </w:num>
   <w:num w:numId="6" w16cid:durableId="2144348975">
+    <w:abstractNumId w:val="13"/>
+  </w:num>
+  <w:num w:numId="7" w16cid:durableId="2022704487">
+    <w:abstractNumId w:val="3"/>
+  </w:num>
+  <w:num w:numId="8" w16cid:durableId="1516118301">
     <w:abstractNumId w:val="12"/>
   </w:num>
-  <w:num w:numId="7" w16cid:durableId="2022704487">
-    <w:abstractNumId w:val="2"/>
-  </w:num>
-  <w:num w:numId="8" w16cid:durableId="1516118301">
-    <w:abstractNumId w:val="11"/>
-  </w:num>
   <w:num w:numId="9" w16cid:durableId="32115472">
-    <w:abstractNumId w:val="13"/>
+    <w:abstractNumId w:val="14"/>
   </w:num>
   <w:num w:numId="10" w16cid:durableId="1929657541">
-    <w:abstractNumId w:val="8"/>
+    <w:abstractNumId w:val="9"/>
   </w:num>
   <w:num w:numId="11" w16cid:durableId="837770578">
     <w:abstractNumId w:val="1"/>
   </w:num>
   <w:num w:numId="12" w16cid:durableId="1337268338">
-    <w:abstractNumId w:val="9"/>
+    <w:abstractNumId w:val="10"/>
   </w:num>
   <w:num w:numId="13" w16cid:durableId="1865711600">
-    <w:abstractNumId w:val="6"/>
+    <w:abstractNumId w:val="7"/>
   </w:num>
   <w:num w:numId="14" w16cid:durableId="1017997770">
-    <w:abstractNumId w:val="3"/>
+    <w:abstractNumId w:val="4"/>
+  </w:num>
+  <w:num w:numId="15" w16cid:durableId="616134792">
+    <w:abstractNumId w:val="2"/>
+  </w:num>
+  <w:num w:numId="16" w16cid:durableId="1720668999">
+    <w:abstractNumId w:val="16"/>
+  </w:num>
+  <w:num w:numId="17" w16cid:durableId="913318169">
+    <w:abstractNumId w:val="15"/>
+  </w:num>
+  <w:num w:numId="18" w16cid:durableId="1002122385">
+    <w:abstractNumId w:val="17"/>
+  </w:num>
+  <w:num w:numId="19" w16cid:durableId="1606111567">
+    <w:abstractNumId w:val="18"/>
   </w:num>
 </w:numbering>
 </file>

</xml_diff>